<commit_message>
docs: :memo: Cambio en los contratos
</commit_message>
<xml_diff>
--- a/public/contratos/Condiciones Específicas-Pronto Pago Menor de Edad.docx
+++ b/public/contratos/Condiciones Específicas-Pronto Pago Menor de Edad.docx
@@ -297,43 +297,7 @@
           <w:bCs/>
           <w:lang w:val="es-CO"/>
         </w:rPr>
-        <w:t>, hemos acordado celebrar el presente Contrato de Formación Profesional, Inserción Laboral y Financiación Educativa bajo el modelo de Ingreso Compartido (</w:t>
-      </w:r>
-      <w:proofErr w:type="spellStart"/>
-      <w:r>
-        <w:rPr>
-          <w:rFonts w:eastAsia="MS Mincho" w:cs="Calibri"/>
-          <w:bCs/>
-          <w:lang w:val="es-CO"/>
-        </w:rPr>
-        <w:t>Income</w:t>
-      </w:r>
-      <w:proofErr w:type="spellEnd"/>
-      <w:r>
-        <w:rPr>
-          <w:rFonts w:eastAsia="MS Mincho" w:cs="Calibri"/>
-          <w:bCs/>
-          <w:lang w:val="es-CO"/>
-        </w:rPr>
-        <w:t xml:space="preserve"> Share </w:t>
-      </w:r>
-      <w:proofErr w:type="spellStart"/>
-      <w:r>
-        <w:rPr>
-          <w:rFonts w:eastAsia="MS Mincho" w:cs="Calibri"/>
-          <w:bCs/>
-          <w:lang w:val="es-CO"/>
-        </w:rPr>
-        <w:t>Agreement</w:t>
-      </w:r>
-      <w:proofErr w:type="spellEnd"/>
-      <w:r>
-        <w:rPr>
-          <w:rFonts w:eastAsia="MS Mincho" w:cs="Calibri"/>
-          <w:bCs/>
-          <w:lang w:val="es-CO"/>
-        </w:rPr>
-        <w:t xml:space="preserve"> - ISA), que se regirá por las siguientes</w:t>
+        <w:t>, hemos acordado celebrar el presente Contrato de Formación Profesional, Inserción Laboral y Financiación Educativa bajo el modelo de Ingreso Compartido (Income Share Agreement - ISA), que se regirá por las siguientes</w:t>
       </w:r>
       <w:r>
         <w:rPr>
@@ -389,21 +353,12 @@
           <w:lang w:val="es-ES"/>
         </w:rPr>
       </w:pPr>
-      <w:proofErr w:type="spellStart"/>
-      <w:r>
-        <w:rPr>
-          <w:rFonts w:eastAsia="MS Mincho" w:cs="Calibri"/>
-          <w:lang w:val="es-ES"/>
-        </w:rPr>
-        <w:t>Campuslands</w:t>
-      </w:r>
-      <w:proofErr w:type="spellEnd"/>
-      <w:r>
-        <w:rPr>
-          <w:rFonts w:eastAsia="MS Mincho" w:cs="Calibri"/>
-          <w:lang w:val="es-ES"/>
-        </w:rPr>
-        <w:t xml:space="preserve">, como parte de su compromiso de responsabilidad social empresarial, suscribe acuerdos y relaciones legales con diversas personas naturales y/o jurídicas con el fin de brindar el entrenamiento integral del que trata el presente Contrato y ser un sólido apoyo y conexión con el mundo laboral para el Camper. </w:t>
+      <w:r>
+        <w:rPr>
+          <w:rFonts w:eastAsia="MS Mincho" w:cs="Calibri"/>
+          <w:lang w:val="es-ES"/>
+        </w:rPr>
+        <w:t xml:space="preserve">Campuslands, como parte de su compromiso de responsabilidad social empresarial, suscribe acuerdos y relaciones legales con diversas personas naturales y/o jurídicas con el fin de brindar el entrenamiento integral del que trata el presente Contrato y ser un sólido apoyo y conexión con el mundo laboral para el Camper. </w:t>
       </w:r>
     </w:p>
     <w:p>
@@ -442,37 +397,12 @@
           <w:lang w:val="es-ES"/>
         </w:rPr>
       </w:pPr>
-      <w:proofErr w:type="spellStart"/>
-      <w:r>
-        <w:rPr>
-          <w:rFonts w:eastAsia="MS Mincho" w:cs="Calibri"/>
-          <w:lang w:val="es-ES"/>
-        </w:rPr>
-        <w:t>Campuslands</w:t>
-      </w:r>
-      <w:proofErr w:type="spellEnd"/>
-      <w:r>
-        <w:rPr>
-          <w:rFonts w:eastAsia="MS Mincho" w:cs="Calibri"/>
-          <w:lang w:val="es-ES"/>
-        </w:rPr>
-        <w:t xml:space="preserve"> pretende llevar a cabo la formación integral del Camper, sujeto al cumplimiento de las obligaciones </w:t>
-      </w:r>
-      <w:proofErr w:type="gramStart"/>
-      <w:r>
-        <w:rPr>
-          <w:rFonts w:eastAsia="MS Mincho" w:cs="Calibri"/>
-          <w:lang w:val="es-ES"/>
-        </w:rPr>
-        <w:t>del mismo</w:t>
-      </w:r>
-      <w:proofErr w:type="gramEnd"/>
-      <w:r>
-        <w:rPr>
-          <w:rFonts w:eastAsia="MS Mincho" w:cs="Calibri"/>
-          <w:lang w:val="es-ES"/>
-        </w:rPr>
-        <w:t xml:space="preserve"> en el proceso de formación, etapa de horas de vuelo y etapa de empleabilidad. </w:t>
+      <w:r>
+        <w:rPr>
+          <w:rFonts w:eastAsia="MS Mincho" w:cs="Calibri"/>
+          <w:lang w:val="es-ES"/>
+        </w:rPr>
+        <w:t xml:space="preserve">Campuslands pretende llevar a cabo la formación integral del Camper, sujeto al cumplimiento de las obligaciones del mismo en el proceso de formación, etapa de horas de vuelo y etapa de empleabilidad. </w:t>
       </w:r>
     </w:p>
     <w:p>
@@ -494,23 +424,7 @@
           <w:rFonts w:eastAsia="MS Mincho" w:cs="Calibri"/>
           <w:lang w:val="es-ES"/>
         </w:rPr>
-        <w:t xml:space="preserve">Previo cumplimiento de los deberes y obligaciones del Camper, </w:t>
-      </w:r>
-      <w:proofErr w:type="spellStart"/>
-      <w:r>
-        <w:rPr>
-          <w:rFonts w:eastAsia="MS Mincho" w:cs="Calibri"/>
-          <w:lang w:val="es-ES"/>
-        </w:rPr>
-        <w:t>Campuslands</w:t>
-      </w:r>
-      <w:proofErr w:type="spellEnd"/>
-      <w:r>
-        <w:rPr>
-          <w:rFonts w:eastAsia="MS Mincho" w:cs="Calibri"/>
-          <w:lang w:val="es-ES"/>
-        </w:rPr>
-        <w:t xml:space="preserve"> realiza las gestiones de medio para lograr la inserción laboral del Camper en un plazo de seis (06) meses tras finalizar satisfactoriamente la etapa de formación y etapa práctica. </w:t>
+        <w:t xml:space="preserve">Previo cumplimiento de los deberes y obligaciones del Camper, Campuslands realiza las gestiones de medio para lograr la inserción laboral del Camper en un plazo de seis (06) meses tras finalizar satisfactoriamente la etapa de formación y etapa práctica. </w:t>
       </w:r>
     </w:p>
     <w:p>
@@ -622,7 +536,6 @@
           <w:lang w:val="es-ES"/>
         </w:rPr>
       </w:pPr>
-      <w:proofErr w:type="spellStart"/>
       <w:r>
         <w:rPr>
           <w:rFonts w:eastAsia="MS Mincho" w:cs="Calibri"/>
@@ -632,29 +545,12 @@
         </w:rPr>
         <w:t>Campuslands</w:t>
       </w:r>
-      <w:proofErr w:type="spellEnd"/>
-      <w:r>
-        <w:rPr>
-          <w:rFonts w:eastAsia="MS Mincho" w:cs="Calibri"/>
-          <w:lang w:val="es-ES"/>
-        </w:rPr>
-        <w:t xml:space="preserve">: Hace referencia a CAMPUSLANDS S.A.S. BIC, identificada con 901.628.406-1 y con domicilio en Floridablanca, Santander. Es una empresa de beneficio e interés colectivo (BIC) dedicada a la formación de talento en desarrollo de software e inteligencia artificial, que actúa en calidad de parte en el presente Contrato y que, en virtud </w:t>
-      </w:r>
-      <w:proofErr w:type="gramStart"/>
-      <w:r>
-        <w:rPr>
-          <w:rFonts w:eastAsia="MS Mincho" w:cs="Calibri"/>
-          <w:lang w:val="es-ES"/>
-        </w:rPr>
-        <w:t>del mismo</w:t>
-      </w:r>
-      <w:proofErr w:type="gramEnd"/>
-      <w:r>
-        <w:rPr>
-          <w:rFonts w:eastAsia="MS Mincho" w:cs="Calibri"/>
-          <w:lang w:val="es-ES"/>
-        </w:rPr>
-        <w:t>, se compromete a brindar al Camper el programa formativo y a facilitar su inserción laboral conforme a las condiciones aquí establecidas.</w:t>
+      <w:r>
+        <w:rPr>
+          <w:rFonts w:eastAsia="MS Mincho" w:cs="Calibri"/>
+          <w:lang w:val="es-ES"/>
+        </w:rPr>
+        <w:t>: Hace referencia a CAMPUSLANDS S.A.S. BIC, identificada con 901.628.406-1 y con domicilio en Floridablanca, Santander. Es una empresa de beneficio e interés colectivo (BIC) dedicada a la formación de talento en desarrollo de software e inteligencia artificial, que actúa en calidad de parte en el presente Contrato y que, en virtud del mismo, se compromete a brindar al Camper el programa formativo y a facilitar su inserción laboral conforme a las condiciones aquí establecidas.</w:t>
       </w:r>
     </w:p>
     <w:p>
@@ -745,23 +641,7 @@
           <w:rFonts w:eastAsia="MS Mincho" w:cs="Calibri"/>
           <w:lang w:val="es-ES"/>
         </w:rPr>
-        <w:t xml:space="preserve">: Etapa académica, técnica y socioemocional, desarrollada mediante cursos, talleres, mentorías y proyectos. En esta etapa, </w:t>
-      </w:r>
-      <w:proofErr w:type="spellStart"/>
-      <w:r>
-        <w:rPr>
-          <w:rFonts w:eastAsia="MS Mincho" w:cs="Calibri"/>
-          <w:lang w:val="es-ES"/>
-        </w:rPr>
-        <w:t>Campuslands</w:t>
-      </w:r>
-      <w:proofErr w:type="spellEnd"/>
-      <w:r>
-        <w:rPr>
-          <w:rFonts w:eastAsia="MS Mincho" w:cs="Calibri"/>
-          <w:lang w:val="es-ES"/>
-        </w:rPr>
-        <w:t xml:space="preserve"> busca ofrecer un entrenamiento integral compuesto por diversos aspectos técnicos en desarrollo de software e inteligencia artificial. Así mismo, pretende la creación y fortalecimiento de habilidades socioemocionales necesarias con el fin de orientar el proceso del Camper dentro del presente programa formativo. Además, se ofrece la enseñanza y manejo básico del idioma inglés, con el fin de obtener una mayor probabilidad de éxito en el sector tecnológico laboral. El programa se centra en proporcionar conocimientos actualizados y relevantes, fomentando el pensamiento crítico, la resolución de problemas y el trabajo en equipo.</w:t>
+        <w:t>: Etapa académica, técnica y socioemocional, desarrollada mediante cursos, talleres, mentorías y proyectos. En esta etapa, Campuslands busca ofrecer un entrenamiento integral compuesto por diversos aspectos técnicos en desarrollo de software e inteligencia artificial. Así mismo, pretende la creación y fortalecimiento de habilidades socioemocionales necesarias con el fin de orientar el proceso del Camper dentro del presente programa formativo. Además, se ofrece la enseñanza y manejo básico del idioma inglés, con el fin de obtener una mayor probabilidad de éxito en el sector tecnológico laboral. El programa se centra en proporcionar conocimientos actualizados y relevantes, fomentando el pensamiento crítico, la resolución de problemas y el trabajo en equipo.</w:t>
       </w:r>
     </w:p>
     <w:p>
@@ -784,41 +664,14 @@
           <w:color w:val="1F497D"/>
           <w:lang w:val="es-ES"/>
         </w:rPr>
-        <w:t xml:space="preserve">Camper </w:t>
-      </w:r>
-      <w:proofErr w:type="spellStart"/>
-      <w:r>
-        <w:rPr>
-          <w:rFonts w:eastAsia="MS Mincho" w:cs="Calibri"/>
-          <w:b/>
-          <w:color w:val="1F497D"/>
-          <w:lang w:val="es-ES"/>
-        </w:rPr>
-        <w:t>Stories</w:t>
-      </w:r>
-      <w:proofErr w:type="spellEnd"/>
-      <w:r>
-        <w:rPr>
-          <w:rFonts w:eastAsia="MS Mincho" w:cs="Calibri"/>
-          <w:lang w:val="es-ES"/>
-        </w:rPr>
-        <w:t xml:space="preserve">: Es una iniciativa de </w:t>
-      </w:r>
-      <w:proofErr w:type="spellStart"/>
-      <w:r>
-        <w:rPr>
-          <w:rFonts w:eastAsia="MS Mincho" w:cs="Calibri"/>
-          <w:lang w:val="es-ES"/>
-        </w:rPr>
-        <w:t>Campuslands</w:t>
-      </w:r>
-      <w:proofErr w:type="spellEnd"/>
-      <w:r>
-        <w:rPr>
-          <w:rFonts w:eastAsia="MS Mincho" w:cs="Calibri"/>
-          <w:lang w:val="es-ES"/>
-        </w:rPr>
-        <w:t xml:space="preserve"> mediante la cual se promueve el patrocinio de un porcentaje del costo del programa que cursa un Camper. Para ello, se comparte su historia de vida a través de diversos medios, con el fin de inspirar a personas u organizaciones a sumarse a la causa y aportar económicamente. Estos aportes ayudan a cubrir una parte del valor del programa educativo del Camper.</w:t>
+        <w:t>Camper Stories</w:t>
+      </w:r>
+      <w:r>
+        <w:rPr>
+          <w:rFonts w:eastAsia="MS Mincho" w:cs="Calibri"/>
+          <w:lang w:val="es-ES"/>
+        </w:rPr>
+        <w:t>: Es una iniciativa de Campuslands mediante la cual se promueve el patrocinio de un porcentaje del costo del programa que cursa un Camper. Para ello, se comparte su historia de vida a través de diversos medios, con el fin de inspirar a personas u organizaciones a sumarse a la causa y aportar económicamente. Estos aportes ayudan a cubrir una parte del valor del programa educativo del Camper.</w:t>
       </w:r>
     </w:p>
     <w:p>
@@ -914,39 +767,7 @@
           <w:rFonts w:eastAsia="MS Mincho" w:cs="Calibri"/>
           <w:lang w:val="es-ES"/>
         </w:rPr>
-        <w:t xml:space="preserve">El presente Contrato tiene por objeto regular la relación entre </w:t>
-      </w:r>
-      <w:proofErr w:type="spellStart"/>
-      <w:r>
-        <w:rPr>
-          <w:rFonts w:eastAsia="MS Mincho" w:cs="Calibri"/>
-          <w:lang w:val="es-ES"/>
-        </w:rPr>
-        <w:t>Campuslands</w:t>
-      </w:r>
-      <w:proofErr w:type="spellEnd"/>
-      <w:r>
-        <w:rPr>
-          <w:rFonts w:eastAsia="MS Mincho" w:cs="Calibri"/>
-          <w:lang w:val="es-ES"/>
-        </w:rPr>
-        <w:t xml:space="preserve"> y el Camper, mediante la cual </w:t>
-      </w:r>
-      <w:proofErr w:type="spellStart"/>
-      <w:r>
-        <w:rPr>
-          <w:rFonts w:eastAsia="MS Mincho" w:cs="Calibri"/>
-          <w:lang w:val="es-ES"/>
-        </w:rPr>
-        <w:t>Campuslands</w:t>
-      </w:r>
-      <w:proofErr w:type="spellEnd"/>
-      <w:r>
-        <w:rPr>
-          <w:rFonts w:eastAsia="MS Mincho" w:cs="Calibri"/>
-          <w:lang w:val="es-ES"/>
-        </w:rPr>
-        <w:t xml:space="preserve"> se compromete a proporcionar al Camper un programa integral de formación técnica, socioemocional y en habilidades laborales en las áreas de </w:t>
+        <w:t xml:space="preserve">El presente Contrato tiene por objeto regular la relación entre Campuslands y el Camper, mediante la cual Campuslands se compromete a proporcionar al Camper un programa integral de formación técnica, socioemocional y en habilidades laborales en las áreas de </w:t>
       </w:r>
       <w:r>
         <w:rPr>
@@ -1019,23 +840,7 @@
           <w:rFonts w:eastAsia="MS Mincho" w:cs="Calibri"/>
           <w:lang w:val="es-ES"/>
         </w:rPr>
-        <w:t xml:space="preserve">El presente Contrato contiene las Condiciones Generales aplicables al proceso de formación brindado por </w:t>
-      </w:r>
-      <w:proofErr w:type="spellStart"/>
-      <w:r>
-        <w:rPr>
-          <w:rFonts w:eastAsia="MS Mincho" w:cs="Calibri"/>
-          <w:lang w:val="es-ES"/>
-        </w:rPr>
-        <w:t>Campuslands</w:t>
-      </w:r>
-      <w:proofErr w:type="spellEnd"/>
-      <w:r>
-        <w:rPr>
-          <w:rFonts w:eastAsia="MS Mincho" w:cs="Calibri"/>
-          <w:lang w:val="es-ES"/>
-        </w:rPr>
-        <w:t xml:space="preserve">, incluyendo las etapas, derechos, obligaciones y deberes derivados del programa ofrecido. No obstante, las Condiciones Específicas aplicables a cada Camper, en especial aquellas relacionadas con la modalidad de financiación, porcentajes de pago y beneficios condicionales, serán detalladas en un documento anexo titulado </w:t>
+        <w:t xml:space="preserve">El presente Contrato contiene las Condiciones Generales aplicables al proceso de formación brindado por Campuslands, incluyendo las etapas, derechos, obligaciones y deberes derivados del programa ofrecido. No obstante, las Condiciones Específicas aplicables a cada Camper, en especial aquellas relacionadas con la modalidad de financiación, porcentajes de pago y beneficios condicionales, serán detalladas en un documento anexo titulado </w:t>
       </w:r>
       <w:r>
         <w:rPr>
@@ -1181,23 +986,7 @@
           <w:rFonts w:eastAsia="MS Mincho" w:cs="Calibri"/>
           <w:lang w:val="es-ES"/>
         </w:rPr>
-        <w:t xml:space="preserve">Reglamento Interno de </w:t>
-      </w:r>
-      <w:proofErr w:type="spellStart"/>
-      <w:r>
-        <w:rPr>
-          <w:rFonts w:eastAsia="MS Mincho" w:cs="Calibri"/>
-          <w:lang w:val="es-ES"/>
-        </w:rPr>
-        <w:t>Campuslands</w:t>
-      </w:r>
-      <w:proofErr w:type="spellEnd"/>
-      <w:r>
-        <w:rPr>
-          <w:rFonts w:eastAsia="MS Mincho" w:cs="Calibri"/>
-          <w:lang w:val="es-ES"/>
-        </w:rPr>
-        <w:t xml:space="preserve">: </w:t>
+        <w:t xml:space="preserve">Reglamento Interno de Campuslands: </w:t>
       </w:r>
       <w:hyperlink r:id="rId15" w:history="1">
         <w:r>
@@ -1324,37 +1113,12 @@
         </w:rPr>
         <w:t xml:space="preserve">  </w:t>
       </w:r>
-      <w:proofErr w:type="spellStart"/>
-      <w:r>
-        <w:rPr>
-          <w:rFonts w:eastAsia="MS Mincho" w:cs="Calibri"/>
-          <w:lang w:val="es-ES"/>
-        </w:rPr>
-        <w:t>Campuslands</w:t>
-      </w:r>
-      <w:proofErr w:type="spellEnd"/>
-      <w:r>
-        <w:rPr>
-          <w:rFonts w:eastAsia="MS Mincho" w:cs="Calibri"/>
-          <w:lang w:val="es-ES"/>
-        </w:rPr>
-        <w:t xml:space="preserve"> ofrecerá un plan formativo estructurado que incluirá conocimientos técnicos avanzados en desarrollo de software e inteligencia artificial, fortalecimiento de habilidades socioemocionales, formación en inglés técnico y preparación para el trabajo en equipo y la resolución de problemas. Esta etapa podrá desarrollarse en modalidad presencial, virtual o híbrida, según lo determine </w:t>
-      </w:r>
-      <w:proofErr w:type="spellStart"/>
-      <w:r>
-        <w:rPr>
-          <w:rFonts w:eastAsia="MS Mincho" w:cs="Calibri"/>
-          <w:lang w:val="es-ES"/>
-        </w:rPr>
-        <w:t>Campuslands</w:t>
-      </w:r>
-      <w:proofErr w:type="spellEnd"/>
-      <w:r>
-        <w:rPr>
-          <w:rFonts w:eastAsia="MS Mincho" w:cs="Calibri"/>
-          <w:lang w:val="es-ES"/>
-        </w:rPr>
-        <w:t>. Además, proporcionará acompañamiento académico, mentorías personalizadas y evaluaciones periódicas.</w:t>
+      <w:r>
+        <w:rPr>
+          <w:rFonts w:eastAsia="MS Mincho" w:cs="Calibri"/>
+          <w:lang w:val="es-ES"/>
+        </w:rPr>
+        <w:t>Campuslands ofrecerá un plan formativo estructurado que incluirá conocimientos técnicos avanzados en desarrollo de software e inteligencia artificial, fortalecimiento de habilidades socioemocionales, formación en inglés técnico y preparación para el trabajo en equipo y la resolución de problemas. Esta etapa podrá desarrollarse en modalidad presencial, virtual o híbrida, según lo determine Campuslands. Además, proporcionará acompañamiento académico, mentorías personalizadas y evaluaciones periódicas.</w:t>
       </w:r>
     </w:p>
     <w:p>
@@ -1552,23 +1316,7 @@
           <w:rFonts w:eastAsia="MS Mincho" w:cs="Calibri"/>
           <w:lang w:val="es-ES"/>
         </w:rPr>
-        <w:t xml:space="preserve">Asistir de manera puntual a las actividades programadas y cumplir con los compromisos académicos del programa de formación impartido por </w:t>
-      </w:r>
-      <w:proofErr w:type="spellStart"/>
-      <w:r>
-        <w:rPr>
-          <w:rFonts w:eastAsia="MS Mincho" w:cs="Calibri"/>
-          <w:lang w:val="es-ES"/>
-        </w:rPr>
-        <w:t>Campuslands</w:t>
-      </w:r>
-      <w:proofErr w:type="spellEnd"/>
-      <w:r>
-        <w:rPr>
-          <w:rFonts w:eastAsia="MS Mincho" w:cs="Calibri"/>
-          <w:lang w:val="es-ES"/>
-        </w:rPr>
-        <w:t xml:space="preserve">, incluyendo la entrega de trabajos, participación en actividades y evaluaciones, entre otros incluidos en la Política Académica Integral y el Manual de Convivencia. </w:t>
+        <w:t xml:space="preserve">Asistir de manera puntual a las actividades programadas y cumplir con los compromisos académicos del programa de formación impartido por Campuslands, incluyendo la entrega de trabajos, participación en actividades y evaluaciones, entre otros incluidos en la Política Académica Integral y el Manual de Convivencia. </w:t>
       </w:r>
     </w:p>
     <w:p>
@@ -1589,23 +1337,7 @@
           <w:rFonts w:eastAsia="MS Mincho" w:cs="Calibri"/>
           <w:lang w:val="es-ES"/>
         </w:rPr>
-        <w:t xml:space="preserve">Preservar un comportamiento respetuoso, ético y colaborativo durante toda la etapa de formación, conforme a lo establecido en el Manual de Convivencia de </w:t>
-      </w:r>
-      <w:proofErr w:type="spellStart"/>
-      <w:r>
-        <w:rPr>
-          <w:rFonts w:eastAsia="MS Mincho" w:cs="Calibri"/>
-          <w:lang w:val="es-ES"/>
-        </w:rPr>
-        <w:t>Campuslands</w:t>
-      </w:r>
-      <w:proofErr w:type="spellEnd"/>
-      <w:r>
-        <w:rPr>
-          <w:rFonts w:eastAsia="MS Mincho" w:cs="Calibri"/>
-          <w:lang w:val="es-ES"/>
-        </w:rPr>
-        <w:t>.</w:t>
+        <w:t>Preservar un comportamiento respetuoso, ético y colaborativo durante toda la etapa de formación, conforme a lo establecido en el Manual de Convivencia de Campuslands.</w:t>
       </w:r>
     </w:p>
     <w:p>
@@ -1626,23 +1358,7 @@
           <w:rFonts w:eastAsia="MS Mincho" w:cs="Calibri"/>
           <w:lang w:val="es-ES"/>
         </w:rPr>
-        <w:t xml:space="preserve">Informar oportunamente a </w:t>
-      </w:r>
-      <w:proofErr w:type="spellStart"/>
-      <w:r>
-        <w:rPr>
-          <w:rFonts w:eastAsia="MS Mincho" w:cs="Calibri"/>
-          <w:lang w:val="es-ES"/>
-        </w:rPr>
-        <w:t>Campuslands</w:t>
-      </w:r>
-      <w:proofErr w:type="spellEnd"/>
-      <w:r>
-        <w:rPr>
-          <w:rFonts w:eastAsia="MS Mincho" w:cs="Calibri"/>
-          <w:lang w:val="es-ES"/>
-        </w:rPr>
-        <w:t xml:space="preserve"> sobre cualquier circunstancia personal que pueda afectar el desarrollo normal del proceso de formación (enfermedades, situaciones familiares, traslados, etc.), dentro de los tres (03) días hábiles siguientes a la ocurrencia del hecho debidamente sustentado, información que se deberá remitir al correo electrónico designado para tal propósito.</w:t>
+        <w:t>Informar oportunamente a Campuslands sobre cualquier circunstancia personal que pueda afectar el desarrollo normal del proceso de formación (enfermedades, situaciones familiares, traslados, etc.), dentro de los tres (03) días hábiles siguientes a la ocurrencia del hecho debidamente sustentado, información que se deberá remitir al correo electrónico designado para tal propósito.</w:t>
       </w:r>
     </w:p>
     <w:p>
@@ -2023,23 +1739,7 @@
           <w:rFonts w:eastAsia="MS Mincho" w:cs="Calibri"/>
           <w:lang w:val="es-ES"/>
         </w:rPr>
-        <w:t xml:space="preserve">Es una fase práctica posterior a la finalización del Programa de Formación, en la cual el Camper consolida y aplica de manera autónoma los conocimientos y habilidades adquiridas, a través de la participación en proyectos reales o simulados, con el acompañamiento parcial de </w:t>
-      </w:r>
-      <w:proofErr w:type="spellStart"/>
-      <w:r>
-        <w:rPr>
-          <w:rFonts w:eastAsia="MS Mincho" w:cs="Calibri"/>
-          <w:lang w:val="es-ES"/>
-        </w:rPr>
-        <w:t>Campuslands</w:t>
-      </w:r>
-      <w:proofErr w:type="spellEnd"/>
-      <w:r>
-        <w:rPr>
-          <w:rFonts w:eastAsia="MS Mincho" w:cs="Calibri"/>
-          <w:lang w:val="es-ES"/>
-        </w:rPr>
-        <w:t>. Esta etapa tiene como objetivo afianzar la experiencia práctica del Camper, facilitar la transición efectiva al entorno laboral y fortalecer su perfil profesional para una vinculación laboral exitosa.</w:t>
+        <w:t>Es una fase práctica posterior a la finalización del Programa de Formación, en la cual el Camper consolida y aplica de manera autónoma los conocimientos y habilidades adquiridas, a través de la participación en proyectos reales o simulados, con el acompañamiento parcial de Campuslands. Esta etapa tiene como objetivo afianzar la experiencia práctica del Camper, facilitar la transición efectiva al entorno laboral y fortalecer su perfil profesional para una vinculación laboral exitosa.</w:t>
       </w:r>
     </w:p>
     <w:p>
@@ -2405,23 +2105,7 @@
           <w:rFonts w:eastAsia="Times New Roman" w:cs="Calibri"/>
           <w:lang w:val="es-ES"/>
         </w:rPr>
-        <w:t xml:space="preserve">Mantener informado a </w:t>
-      </w:r>
-      <w:proofErr w:type="spellStart"/>
-      <w:r>
-        <w:rPr>
-          <w:rFonts w:eastAsia="Times New Roman" w:cs="Calibri"/>
-          <w:lang w:val="es-ES"/>
-        </w:rPr>
-        <w:t>Campuslands</w:t>
-      </w:r>
-      <w:proofErr w:type="spellEnd"/>
-      <w:r>
-        <w:rPr>
-          <w:rFonts w:eastAsia="Times New Roman" w:cs="Calibri"/>
-          <w:lang w:val="es-ES"/>
-        </w:rPr>
-        <w:t xml:space="preserve"> sobre avances, dificultades o necesidades que surjan durante la ejecución de los proyectos.</w:t>
+        <w:t>Mantener informado a Campuslands sobre avances, dificultades o necesidades que surjan durante la ejecución de los proyectos.</w:t>
       </w:r>
     </w:p>
     <w:p>
@@ -2842,23 +2526,7 @@
           <w:rFonts w:eastAsia="MS Mincho" w:cs="Calibri"/>
           <w:lang w:val="es-ES"/>
         </w:rPr>
-        <w:t xml:space="preserve">: Las obligaciones asumidas por CAMPUSLANDS S.A.S. BIC en esta etapa estarán sujetas a las condiciones sociales, económicas, políticas y laborales del país. En consecuencia, la obligación cesará cuando se presenten circunstancias de fuerza mayor o caso fortuito debidamente comprobadas, tales como crisis económicas, reformas legislativas sustanciales, desastres naturales, situaciones de orden público u otros eventos ajenos a su control que imposibiliten el cumplimiento de los compromisos de </w:t>
-      </w:r>
-      <w:proofErr w:type="spellStart"/>
-      <w:r>
-        <w:rPr>
-          <w:rFonts w:eastAsia="MS Mincho" w:cs="Calibri"/>
-          <w:lang w:val="es-ES"/>
-        </w:rPr>
-        <w:t>Campuslands</w:t>
-      </w:r>
-      <w:proofErr w:type="spellEnd"/>
-      <w:r>
-        <w:rPr>
-          <w:rFonts w:eastAsia="MS Mincho" w:cs="Calibri"/>
-          <w:lang w:val="es-ES"/>
-        </w:rPr>
-        <w:t>.</w:t>
+        <w:t>: Las obligaciones asumidas por CAMPUSLANDS S.A.S. BIC en esta etapa estarán sujetas a las condiciones sociales, económicas, políticas y laborales del país. En consecuencia, la obligación cesará cuando se presenten circunstancias de fuerza mayor o caso fortuito debidamente comprobadas, tales como crisis económicas, reformas legislativas sustanciales, desastres naturales, situaciones de orden público u otros eventos ajenos a su control que imposibiliten el cumplimiento de los compromisos de Campuslands.</w:t>
       </w:r>
     </w:p>
     <w:p>
@@ -2897,23 +2565,7 @@
           <w:rFonts w:eastAsia="MS Mincho" w:cs="Calibri"/>
           <w:lang w:val="es-ES"/>
         </w:rPr>
-        <w:t xml:space="preserve"> Una vez el Camper haya iniciado una actividad generadora de ingresos en </w:t>
-      </w:r>
-      <w:proofErr w:type="spellStart"/>
-      <w:r>
-        <w:rPr>
-          <w:rFonts w:eastAsia="MS Mincho" w:cs="Calibri"/>
-          <w:lang w:val="es-ES"/>
-        </w:rPr>
-        <w:t>Campuslands</w:t>
-      </w:r>
-      <w:proofErr w:type="spellEnd"/>
-      <w:r>
-        <w:rPr>
-          <w:rFonts w:eastAsia="MS Mincho" w:cs="Calibri"/>
-          <w:lang w:val="es-ES"/>
-        </w:rPr>
-        <w:t xml:space="preserve"> o haya sido vinculado laboralmente, se activará la ETAPA PRODUCTIVA del Contrato. En esta fase, en caso de que el CAMPER no haya consolidado el cumplimiento del </w:t>
+        <w:t xml:space="preserve"> Una vez el Camper haya iniciado una actividad generadora de ingresos en Campuslands o haya sido vinculado laboralmente, se activará la ETAPA PRODUCTIVA del Contrato. En esta fase, en caso de que el CAMPER no haya consolidado el cumplimiento del </w:t>
       </w:r>
       <w:r>
         <w:rPr>
@@ -2971,21 +2623,12 @@
           <w:lang w:val="es-ES"/>
         </w:rPr>
       </w:pPr>
-      <w:proofErr w:type="spellStart"/>
-      <w:r>
-        <w:rPr>
-          <w:rFonts w:eastAsia="MS Mincho" w:cs="Calibri"/>
-          <w:lang w:val="es-ES"/>
-        </w:rPr>
-        <w:t>Campuslands</w:t>
-      </w:r>
-      <w:proofErr w:type="spellEnd"/>
-      <w:r>
-        <w:rPr>
-          <w:rFonts w:eastAsia="MS Mincho" w:cs="Calibri"/>
-          <w:lang w:val="es-ES"/>
-        </w:rPr>
-        <w:t xml:space="preserve"> se compromete a comunicar con antelación suficiente las condiciones, procedimientos y documentación requerida para la ejecución del pago en esta etapa, garantizando transparencia y comprensión del modelo. Esta etapa refleja el propósito esencial del Contrato ISA: permitir el retorno progresivo y justo de la inversión educativa, únicamente cuando el Camper haya accedido a una fuente de ingresos en cualquier etapa del programa o al momento de estar vinculado laboralmente.</w:t>
+      <w:r>
+        <w:rPr>
+          <w:rFonts w:eastAsia="MS Mincho" w:cs="Calibri"/>
+          <w:lang w:val="es-ES"/>
+        </w:rPr>
+        <w:t>Campuslands se compromete a comunicar con antelación suficiente las condiciones, procedimientos y documentación requerida para la ejecución del pago en esta etapa, garantizando transparencia y comprensión del modelo. Esta etapa refleja el propósito esencial del Contrato ISA: permitir el retorno progresivo y justo de la inversión educativa, únicamente cuando el Camper haya accedido a una fuente de ingresos en cualquier etapa del programa o al momento de estar vinculado laboralmente.</w:t>
       </w:r>
     </w:p>
     <w:p>
@@ -3169,23 +2812,7 @@
           <w:rFonts w:eastAsia="MS Mincho" w:cs="Calibri"/>
           <w:lang w:val="es-ES"/>
         </w:rPr>
-        <w:t xml:space="preserve">Realizar el pago acordado con </w:t>
-      </w:r>
-      <w:proofErr w:type="spellStart"/>
-      <w:r>
-        <w:rPr>
-          <w:rFonts w:eastAsia="MS Mincho" w:cs="Calibri"/>
-          <w:lang w:val="es-ES"/>
-        </w:rPr>
-        <w:t>Campuslands</w:t>
-      </w:r>
-      <w:proofErr w:type="spellEnd"/>
-      <w:r>
-        <w:rPr>
-          <w:rFonts w:eastAsia="MS Mincho" w:cs="Calibri"/>
-          <w:lang w:val="es-ES"/>
-        </w:rPr>
-        <w:t>, dentro de los plazos y condiciones establecidos en el Contrato.</w:t>
+        <w:t>Realizar el pago acordado con Campuslands, dentro de los plazos y condiciones establecidos en el Contrato.</w:t>
       </w:r>
     </w:p>
     <w:p>
@@ -3206,23 +2833,7 @@
           <w:rFonts w:eastAsia="MS Mincho" w:cs="Calibri"/>
           <w:lang w:val="es-ES"/>
         </w:rPr>
-        <w:t xml:space="preserve">Informar a </w:t>
-      </w:r>
-      <w:proofErr w:type="spellStart"/>
-      <w:r>
-        <w:rPr>
-          <w:rFonts w:eastAsia="MS Mincho" w:cs="Calibri"/>
-          <w:lang w:val="es-ES"/>
-        </w:rPr>
-        <w:t>Campuslands</w:t>
-      </w:r>
-      <w:proofErr w:type="spellEnd"/>
-      <w:r>
-        <w:rPr>
-          <w:rFonts w:eastAsia="MS Mincho" w:cs="Calibri"/>
-          <w:lang w:val="es-ES"/>
-        </w:rPr>
-        <w:t xml:space="preserve"> sobre los ingresos percibidos, cambios laborales o de salario, de manera periódica y documentada.</w:t>
+        <w:t>Informar a Campuslands sobre los ingresos percibidos, cambios laborales o de salario, de manera periódica y documentada.</w:t>
       </w:r>
     </w:p>
     <w:p>
@@ -3264,23 +2875,7 @@
           <w:rFonts w:eastAsia="MS Mincho" w:cs="Calibri"/>
           <w:lang w:val="es-ES"/>
         </w:rPr>
-        <w:t xml:space="preserve">Autorizar y facilitar a </w:t>
-      </w:r>
-      <w:proofErr w:type="spellStart"/>
-      <w:r>
-        <w:rPr>
-          <w:rFonts w:eastAsia="MS Mincho" w:cs="Calibri"/>
-          <w:lang w:val="es-ES"/>
-        </w:rPr>
-        <w:t>Campuslands</w:t>
-      </w:r>
-      <w:proofErr w:type="spellEnd"/>
-      <w:r>
-        <w:rPr>
-          <w:rFonts w:eastAsia="MS Mincho" w:cs="Calibri"/>
-          <w:lang w:val="es-ES"/>
-        </w:rPr>
-        <w:t xml:space="preserve"> la verificación de su información laboral y de ingresos, dentro de los límites legales correspondientes.</w:t>
+        <w:t>Autorizar y facilitar a Campuslands la verificación de su información laboral y de ingresos, dentro de los límites legales correspondientes.</w:t>
       </w:r>
     </w:p>
     <w:p>
@@ -3369,21 +2964,12 @@
           <w:lang w:val="es-ES"/>
         </w:rPr>
       </w:pPr>
-      <w:proofErr w:type="spellStart"/>
-      <w:r>
-        <w:rPr>
-          <w:rFonts w:eastAsia="MS Mincho" w:cs="Calibri"/>
-          <w:lang w:val="es-ES"/>
-        </w:rPr>
-        <w:t>Campuslands</w:t>
-      </w:r>
-      <w:proofErr w:type="spellEnd"/>
-      <w:r>
-        <w:rPr>
-          <w:rFonts w:eastAsia="MS Mincho" w:cs="Calibri"/>
-          <w:lang w:val="es-ES"/>
-        </w:rPr>
-        <w:t xml:space="preserve">, considerando el estatus socioeconómico del Camper y conforme a las condiciones particulares establecidas, las cuales hacen parte integral del presente Contrato, podrá aplicar una condonación parcial del valor pendiente de la matrícula. Esta condonación estará sujeta a </w:t>
+      <w:r>
+        <w:rPr>
+          <w:rFonts w:eastAsia="MS Mincho" w:cs="Calibri"/>
+          <w:lang w:val="es-ES"/>
+        </w:rPr>
+        <w:t xml:space="preserve">Campuslands, considerando el estatus socioeconómico del Camper y conforme a las condiciones particulares establecidas, las cuales hacen parte integral del presente Contrato, podrá aplicar una condonación parcial del valor pendiente de la matrícula. Esta condonación estará sujeta a </w:t>
       </w:r>
       <w:r>
         <w:rPr>
@@ -3391,39 +2977,7 @@
           <w:lang w:val="es-ES"/>
         </w:rPr>
         <w:lastRenderedPageBreak/>
-        <w:t xml:space="preserve">la disponibilidad y participación del Camper en los mecanismos implementados tales como Camper </w:t>
-      </w:r>
-      <w:proofErr w:type="spellStart"/>
-      <w:r>
-        <w:rPr>
-          <w:rFonts w:eastAsia="MS Mincho" w:cs="Calibri"/>
-          <w:lang w:val="es-ES"/>
-        </w:rPr>
-        <w:t>Stories</w:t>
-      </w:r>
-      <w:proofErr w:type="spellEnd"/>
-      <w:r>
-        <w:rPr>
-          <w:rFonts w:eastAsia="MS Mincho" w:cs="Calibri"/>
-          <w:lang w:val="es-ES"/>
-        </w:rPr>
-        <w:t xml:space="preserve">, etapa de horas de vuelo, etapa de despegue y otros instrumentos gestionados por </w:t>
-      </w:r>
-      <w:proofErr w:type="spellStart"/>
-      <w:r>
-        <w:rPr>
-          <w:rFonts w:eastAsia="MS Mincho" w:cs="Calibri"/>
-          <w:lang w:val="es-ES"/>
-        </w:rPr>
-        <w:t>Campuslands</w:t>
-      </w:r>
-      <w:proofErr w:type="spellEnd"/>
-      <w:r>
-        <w:rPr>
-          <w:rFonts w:eastAsia="MS Mincho" w:cs="Calibri"/>
-          <w:lang w:val="es-ES"/>
-        </w:rPr>
-        <w:t xml:space="preserve">. </w:t>
+        <w:t xml:space="preserve">la disponibilidad y participación del Camper en los mecanismos implementados tales como Camper Stories, etapa de horas de vuelo, etapa de despegue y otros instrumentos gestionados por Campuslands. </w:t>
       </w:r>
     </w:p>
     <w:p>
@@ -3440,23 +2994,7 @@
           <w:rFonts w:eastAsia="MS Mincho" w:cs="Calibri"/>
           <w:lang w:val="es-ES"/>
         </w:rPr>
-        <w:t xml:space="preserve">La obligación de </w:t>
-      </w:r>
-      <w:proofErr w:type="spellStart"/>
-      <w:r>
-        <w:rPr>
-          <w:rFonts w:eastAsia="MS Mincho" w:cs="Calibri"/>
-          <w:lang w:val="es-ES"/>
-        </w:rPr>
-        <w:t>Campuslands</w:t>
-      </w:r>
-      <w:proofErr w:type="spellEnd"/>
-      <w:r>
-        <w:rPr>
-          <w:rFonts w:eastAsia="MS Mincho" w:cs="Calibri"/>
-          <w:lang w:val="es-ES"/>
-        </w:rPr>
-        <w:t xml:space="preserve"> en relación con esta condonación será de medio, lo que implica que se compromete a desplegar todos los esfuerzos razonables, diligentes y pertinentes para facilitar al Camper el acceso a dichos mecanismos, sin que ello garantice necesariamente la obtención efectiva de la condonación parcial de la matrícula.</w:t>
+        <w:t>La obligación de Campuslands en relación con esta condonación será de medio, lo que implica que se compromete a desplegar todos los esfuerzos razonables, diligentes y pertinentes para facilitar al Camper el acceso a dichos mecanismos, sin que ello garantice necesariamente la obtención efectiva de la condonación parcial de la matrícula.</w:t>
       </w:r>
     </w:p>
     <w:p>
@@ -3473,23 +3011,7 @@
           <w:rFonts w:eastAsia="MS Mincho" w:cs="Calibri"/>
           <w:lang w:val="es-ES"/>
         </w:rPr>
-        <w:t xml:space="preserve">El Camper, por su parte, asume la obligación de prestar su debida diligencia para contribuir activamente en la materialización de esta alternativa de financiación. Esto incluye, pero no se limita a, participar en las iniciativas promovidas por </w:t>
-      </w:r>
-      <w:proofErr w:type="spellStart"/>
-      <w:r>
-        <w:rPr>
-          <w:rFonts w:eastAsia="MS Mincho" w:cs="Calibri"/>
-          <w:lang w:val="es-ES"/>
-        </w:rPr>
-        <w:t>Campuslands</w:t>
-      </w:r>
-      <w:proofErr w:type="spellEnd"/>
-      <w:r>
-        <w:rPr>
-          <w:rFonts w:eastAsia="MS Mincho" w:cs="Calibri"/>
-          <w:lang w:val="es-ES"/>
-        </w:rPr>
-        <w:t>, compartir su historia personal y académica en los formatos requeridos y apoyar en las gestiones que busquen incentivar el apoyo de terceros al proceso formativo. Sin embargo, de no cumplir con las obligaciones emanadas en la presente Cláusula, el Camper deberá asumir las obligaciones establecidas en el literal E de la Cláusula Tercera del presente Contrato, es decir, el pago correspondiente al saldo pendiente adeudado en su Etapa Productiva.</w:t>
+        <w:t>El Camper, por su parte, asume la obligación de prestar su debida diligencia para contribuir activamente en la materialización de esta alternativa de financiación. Esto incluye, pero no se limita a, participar en las iniciativas promovidas por Campuslands, compartir su historia personal y académica en los formatos requeridos y apoyar en las gestiones que busquen incentivar el apoyo de terceros al proceso formativo. Sin embargo, de no cumplir con las obligaciones emanadas en la presente Cláusula, el Camper deberá asumir las obligaciones establecidas en el literal E de la Cláusula Tercera del presente Contrato, es decir, el pago correspondiente al saldo pendiente adeudado en su Etapa Productiva.</w:t>
       </w:r>
     </w:p>
     <w:p>
@@ -3506,23 +3028,7 @@
           <w:rFonts w:eastAsia="MS Mincho" w:cs="Calibri"/>
           <w:lang w:val="es-ES"/>
         </w:rPr>
-        <w:t xml:space="preserve">Además, como parte del esquema de sostenibilidad y responsabilidad social, </w:t>
-      </w:r>
-      <w:proofErr w:type="spellStart"/>
-      <w:r>
-        <w:rPr>
-          <w:rFonts w:eastAsia="MS Mincho" w:cs="Calibri"/>
-          <w:lang w:val="es-ES"/>
-        </w:rPr>
-        <w:t>Campuslands</w:t>
-      </w:r>
-      <w:proofErr w:type="spellEnd"/>
-      <w:r>
-        <w:rPr>
-          <w:rFonts w:eastAsia="MS Mincho" w:cs="Calibri"/>
-          <w:lang w:val="es-ES"/>
-        </w:rPr>
-        <w:t xml:space="preserve"> implementa una metodología de Ingreso compartido que tiene como finalidad recaudar, durante el transcurso del programa, recursos que permitan cubrir el valor total de la matrícula correspondiente al proceso formativo de cada Camper.</w:t>
+        <w:t>Además, como parte del esquema de sostenibilidad y responsabilidad social, Campuslands implementa una metodología de Ingreso compartido que tiene como finalidad recaudar, durante el transcurso del programa, recursos que permitan cubrir el valor total de la matrícula correspondiente al proceso formativo de cada Camper.</w:t>
       </w:r>
     </w:p>
     <w:p>
@@ -3539,23 +3045,7 @@
           <w:rFonts w:eastAsia="MS Mincho" w:cs="Calibri"/>
           <w:lang w:val="es-ES"/>
         </w:rPr>
-        <w:t xml:space="preserve">El ingreso compartido podrá generarse a partir de diversas fuentes y actividades asociadas a la </w:t>
-      </w:r>
-      <w:proofErr w:type="gramStart"/>
-      <w:r>
-        <w:rPr>
-          <w:rFonts w:eastAsia="MS Mincho" w:cs="Calibri"/>
-          <w:lang w:val="es-ES"/>
-        </w:rPr>
-        <w:t>participación activa</w:t>
-      </w:r>
-      <w:proofErr w:type="gramEnd"/>
-      <w:r>
-        <w:rPr>
-          <w:rFonts w:eastAsia="MS Mincho" w:cs="Calibri"/>
-          <w:lang w:val="es-ES"/>
-        </w:rPr>
-        <w:t xml:space="preserve"> del Camper en el ecosistema institucional, tales como: </w:t>
+        <w:t xml:space="preserve">El ingreso compartido podrá generarse a partir de diversas fuentes y actividades asociadas a la participación activa del Camper en el ecosistema institucional, tales como: </w:t>
       </w:r>
     </w:p>
     <w:p>
@@ -3704,23 +3194,7 @@
           <w:rFonts w:eastAsia="MS Mincho" w:cs="Calibri"/>
           <w:lang w:val="es-ES"/>
         </w:rPr>
-        <w:t xml:space="preserve">Cada una de estas fuentes constituye un mecanismo de generación de valor equivalente, que permite a </w:t>
-      </w:r>
-      <w:proofErr w:type="spellStart"/>
-      <w:r>
-        <w:rPr>
-          <w:rFonts w:eastAsia="MS Mincho" w:cs="Calibri"/>
-          <w:lang w:val="es-ES"/>
-        </w:rPr>
-        <w:t>Campuslands</w:t>
-      </w:r>
-      <w:proofErr w:type="spellEnd"/>
-      <w:r>
-        <w:rPr>
-          <w:rFonts w:eastAsia="MS Mincho" w:cs="Calibri"/>
-          <w:lang w:val="es-ES"/>
-        </w:rPr>
-        <w:t xml:space="preserve"> imputar parcialmente la obligación financiera del Camper, en un esquema de equivalencia económica y reconocimiento formativo.</w:t>
+        <w:t>Cada una de estas fuentes constituye un mecanismo de generación de valor equivalente, que permite a Campuslands imputar parcialmente la obligación financiera del Camper, en un esquema de equivalencia económica y reconocimiento formativo.</w:t>
       </w:r>
     </w:p>
     <w:p>
@@ -3771,21 +3245,12 @@
           <w:lang w:val="es-ES"/>
         </w:rPr>
       </w:pPr>
-      <w:proofErr w:type="spellStart"/>
-      <w:r>
-        <w:rPr>
-          <w:rFonts w:eastAsia="MS Mincho" w:cs="Calibri"/>
-          <w:lang w:val="es-ES"/>
-        </w:rPr>
-        <w:t>Campuslands</w:t>
-      </w:r>
-      <w:proofErr w:type="spellEnd"/>
-      <w:r>
-        <w:rPr>
-          <w:rFonts w:eastAsia="MS Mincho" w:cs="Calibri"/>
-          <w:lang w:val="es-ES"/>
-        </w:rPr>
-        <w:t>, a través de su área de empleabilidad, podrá identificar a aquellos Campers con alto potencial y desempeño, con el fin de postularlos como beneficiarios de programas de patrocinio, los cuales podrán aplicarse desde el inicio o en cualquier momento durante el proceso de formación. El propósito de dichos patrocinios será facilitar el cubrimiento parcial del valor del programa formativo.</w:t>
+      <w:r>
+        <w:rPr>
+          <w:rFonts w:eastAsia="MS Mincho" w:cs="Calibri"/>
+          <w:lang w:val="es-ES"/>
+        </w:rPr>
+        <w:t>Campuslands, a través de su área de empleabilidad, podrá identificar a aquellos Campers con alto potencial y desempeño, con el fin de postularlos como beneficiarios de programas de patrocinio, los cuales podrán aplicarse desde el inicio o en cualquier momento durante el proceso de formación. El propósito de dichos patrocinios será facilitar el cubrimiento parcial del valor del programa formativo.</w:t>
       </w:r>
     </w:p>
     <w:p>
@@ -3884,71 +3349,7 @@
           <w:rFonts w:eastAsia="MS Mincho" w:cs="Calibri"/>
           <w:lang w:val="es-ES"/>
         </w:rPr>
-        <w:t xml:space="preserve">Las Partes declaran expresamente que el presente Contrato tiene naturaleza civil y en ningún caso configura una relación laboral entre </w:t>
-      </w:r>
-      <w:proofErr w:type="spellStart"/>
-      <w:r>
-        <w:rPr>
-          <w:rFonts w:eastAsia="MS Mincho" w:cs="Calibri"/>
-          <w:lang w:val="es-ES"/>
-        </w:rPr>
-        <w:t>Campuslands</w:t>
-      </w:r>
-      <w:proofErr w:type="spellEnd"/>
-      <w:r>
-        <w:rPr>
-          <w:rFonts w:eastAsia="MS Mincho" w:cs="Calibri"/>
-          <w:lang w:val="es-ES"/>
-        </w:rPr>
-        <w:t xml:space="preserve"> y el Camper. En consecuencia, el Camper no adquiere por virtud de este Contrato la calidad de trabajador, ni está sujeto a subordinación laboral, dependencia, horario o remuneración de tipo salarial por parte de </w:t>
-      </w:r>
-      <w:proofErr w:type="spellStart"/>
-      <w:r>
-        <w:rPr>
-          <w:rFonts w:eastAsia="MS Mincho" w:cs="Calibri"/>
-          <w:lang w:val="es-ES"/>
-        </w:rPr>
-        <w:t>Campuslands</w:t>
-      </w:r>
-      <w:proofErr w:type="spellEnd"/>
-      <w:r>
-        <w:rPr>
-          <w:rFonts w:eastAsia="MS Mincho" w:cs="Calibri"/>
-          <w:lang w:val="es-ES"/>
-        </w:rPr>
-        <w:t xml:space="preserve">. Las obligaciones asumidas por el Camper corresponden a compromisos de índole civil, derivados de su participación voluntaria en un programa de formación con compromiso de retorno financiero condicionado al logro de ingresos. </w:t>
-      </w:r>
-      <w:proofErr w:type="spellStart"/>
-      <w:r>
-        <w:rPr>
-          <w:rFonts w:eastAsia="MS Mincho" w:cs="Calibri"/>
-          <w:lang w:val="es-ES"/>
-        </w:rPr>
-        <w:t>Campuslands</w:t>
-      </w:r>
-      <w:proofErr w:type="spellEnd"/>
-      <w:r>
-        <w:rPr>
-          <w:rFonts w:eastAsia="MS Mincho" w:cs="Calibri"/>
-          <w:lang w:val="es-ES"/>
-        </w:rPr>
-        <w:t xml:space="preserve"> no se encuentra obligada a realizar aportes al Sistema de Seguridad Social en favor del Camper, ni a cumplir con obligaciones propias de un empleador, dado que no existe Contrato de Trabajo, ni subordinación jurídica, económica ni técnica. Esta cláusula se entiende sin perjuicio de la obligación de </w:t>
-      </w:r>
-      <w:proofErr w:type="spellStart"/>
-      <w:r>
-        <w:rPr>
-          <w:rFonts w:eastAsia="MS Mincho" w:cs="Calibri"/>
-          <w:lang w:val="es-ES"/>
-        </w:rPr>
-        <w:t>Campuslands</w:t>
-      </w:r>
-      <w:proofErr w:type="spellEnd"/>
-      <w:r>
-        <w:rPr>
-          <w:rFonts w:eastAsia="MS Mincho" w:cs="Calibri"/>
-          <w:lang w:val="es-ES"/>
-        </w:rPr>
-        <w:t xml:space="preserve"> de garantizar la calidad de la formación y el acompañamiento hacia la inserción laboral, conforme a lo estipulado en este Contrato.</w:t>
+        <w:t>Las Partes declaran expresamente que el presente Contrato tiene naturaleza civil y en ningún caso configura una relación laboral entre Campuslands y el Camper. En consecuencia, el Camper no adquiere por virtud de este Contrato la calidad de trabajador, ni está sujeto a subordinación laboral, dependencia, horario o remuneración de tipo salarial por parte de Campuslands. Las obligaciones asumidas por el Camper corresponden a compromisos de índole civil, derivados de su participación voluntaria en un programa de formación con compromiso de retorno financiero condicionado al logro de ingresos. Campuslands no se encuentra obligada a realizar aportes al Sistema de Seguridad Social en favor del Camper, ni a cumplir con obligaciones propias de un empleador, dado que no existe Contrato de Trabajo, ni subordinación jurídica, económica ni técnica. Esta cláusula se entiende sin perjuicio de la obligación de Campuslands de garantizar la calidad de la formación y el acompañamiento hacia la inserción laboral, conforme a lo estipulado en este Contrato.</w:t>
       </w:r>
     </w:p>
     <w:p>
@@ -4008,39 +3409,7 @@
           <w:rFonts w:eastAsia="MS Mincho" w:cs="Calibri"/>
           <w:lang w:val="es-ES"/>
         </w:rPr>
-        <w:t xml:space="preserve">El presente Contrato constituye el acuerdo íntegro entre </w:t>
-      </w:r>
-      <w:proofErr w:type="spellStart"/>
-      <w:r>
-        <w:rPr>
-          <w:rFonts w:eastAsia="MS Mincho" w:cs="Calibri"/>
-          <w:lang w:val="es-ES"/>
-        </w:rPr>
-        <w:t>Campuslands</w:t>
-      </w:r>
-      <w:proofErr w:type="spellEnd"/>
-      <w:r>
-        <w:rPr>
-          <w:rFonts w:eastAsia="MS Mincho" w:cs="Calibri"/>
-          <w:lang w:val="es-ES"/>
-        </w:rPr>
-        <w:t xml:space="preserve"> y el Camper y sustituye cualquier otro entendimiento, comunicación, propuesta o acuerdo previo, verbal o escrito, que haya existido entre las partes con relación al objeto </w:t>
-      </w:r>
-      <w:proofErr w:type="gramStart"/>
-      <w:r>
-        <w:rPr>
-          <w:rFonts w:eastAsia="MS Mincho" w:cs="Calibri"/>
-          <w:lang w:val="es-ES"/>
-        </w:rPr>
-        <w:t>del mismo</w:t>
-      </w:r>
-      <w:proofErr w:type="gramEnd"/>
-      <w:r>
-        <w:rPr>
-          <w:rFonts w:eastAsia="MS Mincho" w:cs="Calibri"/>
-          <w:lang w:val="es-ES"/>
-        </w:rPr>
-        <w:t xml:space="preserve">. </w:t>
+        <w:t xml:space="preserve">El presente Contrato constituye el acuerdo íntegro entre Campuslands y el Camper y sustituye cualquier otro entendimiento, comunicación, propuesta o acuerdo previo, verbal o escrito, que haya existido entre las partes con relación al objeto del mismo. </w:t>
       </w:r>
     </w:p>
     <w:p>
@@ -4245,23 +3614,7 @@
           <w:rFonts w:eastAsia="MS Mincho" w:cs="Calibri"/>
           <w:lang w:val="es-ES"/>
         </w:rPr>
-        <w:t xml:space="preserve">: Por retiro voluntario del Camper sin causa debidamente justificada o sin el cumplimiento de los procedimientos establecidos por </w:t>
-      </w:r>
-      <w:proofErr w:type="spellStart"/>
-      <w:r>
-        <w:rPr>
-          <w:rFonts w:eastAsia="MS Mincho" w:cs="Calibri"/>
-          <w:lang w:val="es-ES"/>
-        </w:rPr>
-        <w:t>Campuslands</w:t>
-      </w:r>
-      <w:proofErr w:type="spellEnd"/>
-      <w:r>
-        <w:rPr>
-          <w:rFonts w:eastAsia="MS Mincho" w:cs="Calibri"/>
-          <w:lang w:val="es-ES"/>
-        </w:rPr>
-        <w:t>.</w:t>
+        <w:t>: Por retiro voluntario del Camper sin causa debidamente justificada o sin el cumplimiento de los procedimientos establecidos por Campuslands.</w:t>
       </w:r>
     </w:p>
     <w:p>
@@ -4377,23 +3730,7 @@
           <w:rFonts w:eastAsia="MS Mincho" w:cs="Calibri"/>
           <w:lang w:val="es-ES"/>
         </w:rPr>
-        <w:t xml:space="preserve"> En caso de que el Camper deje de cumplir con los requisitos establecidos por </w:t>
-      </w:r>
-      <w:proofErr w:type="spellStart"/>
-      <w:r>
-        <w:rPr>
-          <w:rFonts w:eastAsia="MS Mincho" w:cs="Calibri"/>
-          <w:lang w:val="es-ES"/>
-        </w:rPr>
-        <w:t>Campuslands</w:t>
-      </w:r>
-      <w:proofErr w:type="spellEnd"/>
-      <w:r>
-        <w:rPr>
-          <w:rFonts w:eastAsia="MS Mincho" w:cs="Calibri"/>
-          <w:lang w:val="es-ES"/>
-        </w:rPr>
-        <w:t xml:space="preserve"> para continuar en el programa, por causa debidamente sustentada.</w:t>
+        <w:t xml:space="preserve"> En caso de que el Camper deje de cumplir con los requisitos establecidos por Campuslands para continuar en el programa, por causa debidamente sustentada.</w:t>
       </w:r>
     </w:p>
     <w:p>
@@ -4482,23 +3819,7 @@
           <w:rFonts w:eastAsia="MS Mincho" w:cs="Calibri"/>
           <w:lang w:val="es-ES"/>
         </w:rPr>
-        <w:t xml:space="preserve">: Por haber realizado el Camper dos (2) pruebas técnicas fallidas para la vinculación a alguna Empresa Receptora cuyo intermediario haya sido </w:t>
-      </w:r>
-      <w:proofErr w:type="spellStart"/>
-      <w:r>
-        <w:rPr>
-          <w:rFonts w:eastAsia="MS Mincho" w:cs="Calibri"/>
-          <w:lang w:val="es-ES"/>
-        </w:rPr>
-        <w:t>Campuslands</w:t>
-      </w:r>
-      <w:proofErr w:type="spellEnd"/>
-      <w:r>
-        <w:rPr>
-          <w:rFonts w:eastAsia="MS Mincho" w:cs="Calibri"/>
-          <w:lang w:val="es-ES"/>
-        </w:rPr>
-        <w:t>. Una prueba fallida será aquella que no cumpla con los resultados mínimos requeridos por la empresa contratante, socializados al inicio de ella. Igualmente, se tomará como prueba fallida la que no se presente, se llegue tarde o no se atienda conforme con la planeación dispuesta por el área de empleabilidad.</w:t>
+        <w:t>: Por haber realizado el Camper dos (2) pruebas técnicas fallidas para la vinculación a alguna Empresa Receptora cuyo intermediario haya sido Campuslands. Una prueba fallida será aquella que no cumpla con los resultados mínimos requeridos por la empresa contratante, socializados al inicio de ella. Igualmente, se tomará como prueba fallida la que no se presente, se llegue tarde o no se atienda conforme con la planeación dispuesta por el área de empleabilidad.</w:t>
       </w:r>
     </w:p>
     <w:p>
@@ -4558,23 +3879,7 @@
           <w:rFonts w:eastAsia="MS Mincho" w:cs="Calibri"/>
           <w:lang w:val="es-ES"/>
         </w:rPr>
-        <w:t xml:space="preserve"> Por el incumplimiento reiterado y comprobado de lo establecido en reglamentos internos de </w:t>
-      </w:r>
-      <w:proofErr w:type="spellStart"/>
-      <w:r>
-        <w:rPr>
-          <w:rFonts w:eastAsia="MS Mincho" w:cs="Calibri"/>
-          <w:lang w:val="es-ES"/>
-        </w:rPr>
-        <w:t>Campuslands</w:t>
-      </w:r>
-      <w:proofErr w:type="spellEnd"/>
-      <w:r>
-        <w:rPr>
-          <w:rFonts w:eastAsia="MS Mincho" w:cs="Calibri"/>
-          <w:lang w:val="es-ES"/>
-        </w:rPr>
-        <w:t>.</w:t>
+        <w:t xml:space="preserve"> Por el incumplimiento reiterado y comprobado de lo establecido en reglamentos internos de Campuslands.</w:t>
       </w:r>
     </w:p>
     <w:p>
@@ -4611,23 +3916,7 @@
           <w:rFonts w:eastAsia="MS Mincho" w:cs="Calibri"/>
           <w:lang w:val="es-ES"/>
         </w:rPr>
-        <w:t xml:space="preserve">: En cualquiera de los eventos de terminación anticipada del Contrato, el Camper deberá reembolsar a </w:t>
-      </w:r>
-      <w:proofErr w:type="spellStart"/>
-      <w:r>
-        <w:rPr>
-          <w:rFonts w:eastAsia="MS Mincho" w:cs="Calibri"/>
-          <w:lang w:val="es-ES"/>
-        </w:rPr>
-        <w:t>Campuslands</w:t>
-      </w:r>
-      <w:proofErr w:type="spellEnd"/>
-      <w:r>
-        <w:rPr>
-          <w:rFonts w:eastAsia="MS Mincho" w:cs="Calibri"/>
-          <w:lang w:val="es-ES"/>
-        </w:rPr>
-        <w:t xml:space="preserve"> el valor proporcional de la matrícula o inversión efectuada por la entidad, correspondiente al tiempo cursado del Programa. Este valor será calculado con base en la etapa y módulos efectivamente desarrollados hasta la fecha de terminación, y será exigible dentro de los treinta (30) días calendario siguientes a la fecha de terminación del </w:t>
+        <w:t xml:space="preserve">: En cualquiera de los eventos de terminación anticipada del Contrato, el Camper deberá reembolsar a Campuslands el valor proporcional de la matrícula o inversión efectuada por la entidad, correspondiente al tiempo cursado del Programa. Este valor será calculado con base en la etapa y módulos efectivamente desarrollados hasta la fecha de terminación, y será exigible dentro de los treinta (30) días calendario siguientes a la fecha de terminación del </w:t>
       </w:r>
       <w:r>
         <w:rPr>
@@ -4684,23 +3973,7 @@
           <w:rFonts w:eastAsia="Times New Roman" w:cs="Calibri"/>
           <w:lang w:val="es-ES"/>
         </w:rPr>
-        <w:t xml:space="preserve">Cualquier controversia, diferencia o conflicto que surja entre </w:t>
-      </w:r>
-      <w:proofErr w:type="spellStart"/>
-      <w:r>
-        <w:rPr>
-          <w:rFonts w:eastAsia="Times New Roman" w:cs="Calibri"/>
-          <w:lang w:val="es-ES"/>
-        </w:rPr>
-        <w:t>Campuslands</w:t>
-      </w:r>
-      <w:proofErr w:type="spellEnd"/>
-      <w:r>
-        <w:rPr>
-          <w:rFonts w:eastAsia="Times New Roman" w:cs="Calibri"/>
-          <w:lang w:val="es-ES"/>
-        </w:rPr>
-        <w:t xml:space="preserve"> y el Camper con ocasión de la interpretación, ejecución, cumplimiento, incumplimiento, modificación, terminación o liquidación del presente Contrato será resuelta a través de conciliación extrajudicial en Derecho. De fracasar esta instancia se dirimirán las controversias ante la Jurisdicción Ordinaria en la ciudad de Bucaramanga, Santander. </w:t>
+        <w:t xml:space="preserve">Cualquier controversia, diferencia o conflicto que surja entre Campuslands y el Camper con ocasión de la interpretación, ejecución, cumplimiento, incumplimiento, modificación, terminación o liquidación del presente Contrato será resuelta a través de conciliación extrajudicial en Derecho. De fracasar esta instancia se dirimirán las controversias ante la Jurisdicción Ordinaria en la ciudad de Bucaramanga, Santander. </w:t>
       </w:r>
     </w:p>
     <w:p>
@@ -4811,37 +4084,12 @@
           <w:lang w:val="es-ES"/>
         </w:rPr>
       </w:pPr>
-      <w:proofErr w:type="spellStart"/>
       <w:r>
         <w:rPr>
           <w:rFonts w:eastAsia="Times New Roman" w:cs="Calibri"/>
           <w:lang w:val="es-ES"/>
         </w:rPr>
-        <w:t>Campuslands</w:t>
-      </w:r>
-      <w:proofErr w:type="spellEnd"/>
-      <w:r>
-        <w:rPr>
-          <w:rFonts w:eastAsia="Times New Roman" w:cs="Calibri"/>
-          <w:lang w:val="es-ES"/>
-        </w:rPr>
-        <w:t xml:space="preserve"> podrá ceder total o parcialmente los derechos y obligaciones derivados del presente Contrato a un tercero, siempre que dicha cesión no afecte de manera sustancial los derechos del Camper ni altere las condiciones inicialmente pactadas. Por su parte, el Camper no podrá ceder, transferir ni delegar sus derechos u obligaciones derivados de este Contrato sin la autorización previa, expresa y por escrito de </w:t>
-      </w:r>
-      <w:proofErr w:type="spellStart"/>
-      <w:r>
-        <w:rPr>
-          <w:rFonts w:eastAsia="Times New Roman" w:cs="Calibri"/>
-          <w:lang w:val="es-ES"/>
-        </w:rPr>
-        <w:t>Campuslands</w:t>
-      </w:r>
-      <w:proofErr w:type="spellEnd"/>
-      <w:r>
-        <w:rPr>
-          <w:rFonts w:eastAsia="Times New Roman" w:cs="Calibri"/>
-          <w:lang w:val="es-ES"/>
-        </w:rPr>
-        <w:t xml:space="preserve">. </w:t>
+        <w:t xml:space="preserve">Campuslands podrá ceder total o parcialmente los derechos y obligaciones derivados del presente Contrato a un tercero, siempre que dicha cesión no afecte de manera sustancial los derechos del Camper ni altere las condiciones inicialmente pactadas. Por su parte, el Camper no podrá ceder, transferir ni delegar sus derechos u obligaciones derivados de este Contrato sin la autorización previa, expresa y por escrito de Campuslands. </w:t>
       </w:r>
     </w:p>
     <w:p>
@@ -5365,25 +4613,7 @@
           <w:b/>
           <w:lang w:val="es-CO"/>
         </w:rPr>
-        <w:t>{</w:t>
-      </w:r>
-      <w:proofErr w:type="spellStart"/>
-      <w:r>
-        <w:rPr>
-          <w:rFonts w:eastAsia="MS Mincho" w:cs="Calibri"/>
-          <w:b/>
-          <w:lang w:val="es-CO"/>
-        </w:rPr>
-        <w:t>dia</w:t>
-      </w:r>
-      <w:proofErr w:type="spellEnd"/>
-      <w:r>
-        <w:rPr>
-          <w:rFonts w:eastAsia="MS Mincho" w:cs="Calibri"/>
-          <w:b/>
-          <w:lang w:val="es-CO"/>
-        </w:rPr>
-        <w:t>}</w:t>
+        <w:t>{dia}</w:t>
       </w:r>
       <w:r>
         <w:rPr>
@@ -6117,7 +5347,7 @@
           <w:rFonts w:asciiTheme="minorHAnsi" w:eastAsia="Times New Roman" w:hAnsiTheme="minorHAnsi" w:cstheme="minorHAnsi"/>
           <w:lang w:val="es-ES"/>
         </w:rPr>
-        <w:t>a la Línea de Financiación dirigida a personas pertenecientes a los estratos socioeconómicos 1, 2 y 3, las cuales regulan de manera particular la modalidad de finan</w:t>
+        <w:t>a la Línea de Financiación, las cuales regulan de manera particular la modalidad de finan</w:t>
       </w:r>
       <w:r>
         <w:rPr>
@@ -6172,7 +5402,7 @@
           <w:rFonts w:asciiTheme="minorHAnsi" w:eastAsia="Times New Roman" w:hAnsiTheme="minorHAnsi" w:cstheme="minorHAnsi"/>
           <w:lang w:val="es-ES"/>
         </w:rPr>
-        <w:t>La presente modalidad corresponde a un plan de financiación educativa diseñado especialmente para los CAMPERS admitidos al programa formativo de CAMPUSLANDS, pertenecientes a los estratos socioeconómicos 1, 2 y 3, en el cual el CAMPER asume directamente el pago de una parte del valor total de</w:t>
+        <w:t>La presente modalidad corresponde a un plan de financiación educativa diseñado especialmente para los CAMPERS admitidos al programa formativo de CAMPUSLANDS, en el cual el CAMPER asume directamente el pago de una parte del valor total de</w:t>
       </w:r>
       <w:r>
         <w:rPr>
@@ -7865,27 +7095,7 @@
           <w:bCs/>
           <w:lang w:val="es-ES"/>
         </w:rPr>
-        <w:t>{</w:t>
-      </w:r>
-      <w:proofErr w:type="spellStart"/>
-      <w:r>
-        <w:rPr>
-          <w:rFonts w:eastAsia="Times New Roman" w:cs="Calibri"/>
-          <w:b/>
-          <w:bCs/>
-          <w:lang w:val="es-ES"/>
-        </w:rPr>
-        <w:t>dia</w:t>
-      </w:r>
-      <w:proofErr w:type="spellEnd"/>
-      <w:r>
-        <w:rPr>
-          <w:rFonts w:eastAsia="Times New Roman" w:cs="Calibri"/>
-          <w:b/>
-          <w:bCs/>
-          <w:lang w:val="es-ES"/>
-        </w:rPr>
-        <w:t>}</w:t>
+        <w:t>{dia}</w:t>
       </w:r>
       <w:r>
         <w:rPr>
@@ -8408,32 +7618,15 @@
           <w:rFonts w:asciiTheme="minorHAnsi" w:hAnsiTheme="minorHAnsi" w:cstheme="minorHAnsi"/>
           <w:lang w:val="es-MX"/>
         </w:rPr>
-        <w:t xml:space="preserve">identificado(a) con cédula de ciudadanía </w:t>
-      </w:r>
-      <w:proofErr w:type="gramStart"/>
-      <w:r>
-        <w:rPr>
-          <w:rFonts w:asciiTheme="minorHAnsi" w:hAnsiTheme="minorHAnsi" w:cstheme="minorHAnsi"/>
-          <w:lang w:val="es-MX"/>
-        </w:rPr>
-        <w:t>No.</w:t>
-      </w:r>
-      <w:r>
-        <w:rPr>
-          <w:rFonts w:asciiTheme="minorHAnsi" w:hAnsiTheme="minorHAnsi" w:cstheme="minorHAnsi"/>
-          <w:b/>
-          <w:lang w:val="es-MX"/>
-        </w:rPr>
-        <w:t>_</w:t>
-      </w:r>
-      <w:proofErr w:type="gramEnd"/>
-      <w:r>
-        <w:rPr>
-          <w:rFonts w:asciiTheme="minorHAnsi" w:hAnsiTheme="minorHAnsi" w:cstheme="minorHAnsi"/>
-          <w:b/>
-          <w:lang w:val="es-MX"/>
-        </w:rPr>
-        <w:t xml:space="preserve">____________________, </w:t>
+        <w:t>identificado(a) con cédula de ciudadanía No.</w:t>
+      </w:r>
+      <w:r>
+        <w:rPr>
+          <w:rFonts w:asciiTheme="minorHAnsi" w:hAnsiTheme="minorHAnsi" w:cstheme="minorHAnsi"/>
+          <w:b/>
+          <w:lang w:val="es-MX"/>
+        </w:rPr>
+        <w:t xml:space="preserve">_____________________, </w:t>
       </w:r>
       <w:r>
         <w:rPr>
@@ -8872,31 +8065,15 @@
         <w:rPr>
           <w:rFonts w:asciiTheme="minorHAnsi" w:hAnsiTheme="minorHAnsi" w:cstheme="minorHAnsi"/>
         </w:rPr>
-        <w:t xml:space="preserve">C.C. </w:t>
-      </w:r>
-      <w:proofErr w:type="gramStart"/>
-      <w:r>
-        <w:rPr>
-          <w:rFonts w:asciiTheme="minorHAnsi" w:hAnsiTheme="minorHAnsi" w:cstheme="minorHAnsi"/>
-        </w:rPr>
-        <w:t xml:space="preserve">No. </w:t>
-      </w:r>
-      <w:r>
-        <w:rPr>
-          <w:rFonts w:eastAsia="MS Mincho" w:cs="Calibri"/>
-          <w:b/>
-          <w:bCs/>
-        </w:rPr>
-        <w:t>{</w:t>
-      </w:r>
-      <w:proofErr w:type="gramEnd"/>
-      <w:r>
-        <w:rPr>
-          <w:rFonts w:eastAsia="MS Mincho" w:cs="Calibri"/>
-          <w:b/>
-          <w:bCs/>
-        </w:rPr>
-        <w:t>CEDULA REP DEL CAMPER}</w:t>
+        <w:t xml:space="preserve">C.C. No. </w:t>
+      </w:r>
+      <w:r>
+        <w:rPr>
+          <w:rFonts w:eastAsia="MS Mincho" w:cs="Calibri"/>
+          <w:b/>
+          <w:bCs/>
+        </w:rPr>
+        <w:t>{CEDULA REP DEL CAMPER}</w:t>
       </w:r>
     </w:p>
     <w:p>
@@ -8907,7 +8084,6 @@
           <w:b/>
         </w:rPr>
       </w:pPr>
-      <w:proofErr w:type="gramStart"/>
       <w:r>
         <w:rPr>
           <w:rFonts w:asciiTheme="minorHAnsi" w:hAnsiTheme="minorHAnsi" w:cstheme="minorHAnsi"/>
@@ -8927,16 +8103,7 @@
           <w:b/>
           <w:bCs/>
         </w:rPr>
-        <w:t>{</w:t>
-      </w:r>
-      <w:proofErr w:type="gramEnd"/>
-      <w:r>
-        <w:rPr>
-          <w:rFonts w:eastAsia="MS Mincho" w:cs="Calibri"/>
-          <w:b/>
-          <w:bCs/>
-        </w:rPr>
-        <w:t>EMAIL REP CAMPER}</w:t>
+        <w:t>{EMAIL REP CAMPER}</w:t>
       </w:r>
     </w:p>
     <w:p>
@@ -8993,12 +8160,10 @@
       <w:pPr>
         <w:pStyle w:val="Sinespaciado"/>
       </w:pPr>
-      <w:proofErr w:type="spellStart"/>
       <w:r>
         <w:lastRenderedPageBreak/>
         <w:t>Señores</w:t>
       </w:r>
-      <w:proofErr w:type="spellEnd"/>
     </w:p>
     <w:p>
       <w:pPr>
@@ -9818,30 +8983,14 @@
           <w:rFonts w:asciiTheme="minorHAnsi" w:hAnsiTheme="minorHAnsi" w:cstheme="minorHAnsi"/>
           <w:bCs/>
         </w:rPr>
-        <w:t xml:space="preserve">C.C. </w:t>
-      </w:r>
-      <w:proofErr w:type="gramStart"/>
-      <w:r>
-        <w:rPr>
-          <w:rFonts w:asciiTheme="minorHAnsi" w:hAnsiTheme="minorHAnsi" w:cstheme="minorHAnsi"/>
-          <w:bCs/>
-        </w:rPr>
-        <w:t xml:space="preserve">No. </w:t>
-      </w:r>
-      <w:r>
-        <w:rPr>
-          <w:rFonts w:eastAsia="MS Mincho" w:cs="Calibri"/>
-          <w:b/>
-        </w:rPr>
-        <w:t>{</w:t>
-      </w:r>
-      <w:proofErr w:type="gramEnd"/>
-      <w:r>
-        <w:rPr>
-          <w:rFonts w:eastAsia="MS Mincho" w:cs="Calibri"/>
-          <w:b/>
-        </w:rPr>
-        <w:t>CEDULA REP DEL CAMPER}</w:t>
+        <w:t xml:space="preserve">C.C. No. </w:t>
+      </w:r>
+      <w:r>
+        <w:rPr>
+          <w:rFonts w:eastAsia="MS Mincho" w:cs="Calibri"/>
+          <w:b/>
+        </w:rPr>
+        <w:t>{CEDULA REP DEL CAMPER}</w:t>
       </w:r>
     </w:p>
     <w:p>
@@ -12843,15 +11992,6 @@
 </file>
 
 <file path=customXml/item1.xml><?xml version="1.0" encoding="utf-8"?>
-<?mso-contentType ?>
-<FormTemplates xmlns="http://schemas.microsoft.com/sharepoint/v3/contenttype/forms">
-  <Display>DocumentLibraryForm</Display>
-  <Edit>DocumentLibraryForm</Edit>
-  <New>DocumentLibraryForm</New>
-</FormTemplates>
-</file>
-
-<file path=customXml/item2.xml><?xml version="1.0" encoding="utf-8"?>
 <p:properties xmlns:p="http://schemas.microsoft.com/office/2006/metadata/properties" xmlns:xsi="http://www.w3.org/2001/XMLSchema-instance" xmlns:pc="http://schemas.microsoft.com/office/infopath/2007/PartnerControls">
   <documentManagement>
     <TaxCatchAll xmlns="ac3346e8-ab56-4c26-82c1-a6dbe4d50797" xsi:nil="true"/>
@@ -12862,11 +12002,16 @@
 </p:properties>
 </file>
 
-<file path=customXml/item3.xml><?xml version="1.0" encoding="utf-8"?>
-<b:Sources xmlns:b="http://schemas.openxmlformats.org/officeDocument/2006/bibliography" xmlns="http://schemas.openxmlformats.org/officeDocument/2006/bibliography" SelectedStyle="\APASixthEditionOfficeOnline.xsl" StyleName="APA" Version="6"/>
+<file path=customXml/item2.xml><?xml version="1.0" encoding="utf-8"?>
+<?mso-contentType ?>
+<FormTemplates xmlns="http://schemas.microsoft.com/sharepoint/v3/contenttype/forms">
+  <Display>DocumentLibraryForm</Display>
+  <Edit>DocumentLibraryForm</Edit>
+  <New>DocumentLibraryForm</New>
+</FormTemplates>
 </file>
 
-<file path=customXml/item4.xml><?xml version="1.0" encoding="utf-8"?>
+<file path=customXml/item3.xml><?xml version="1.0" encoding="utf-8"?>
 <ct:contentTypeSchema xmlns:ct="http://schemas.microsoft.com/office/2006/metadata/contentType" xmlns:ma="http://schemas.microsoft.com/office/2006/metadata/properties/metaAttributes" ct:_="" ma:_="" ma:contentTypeName="Documento" ma:contentTypeID="0x0101003CF7B74BC486904F87A24230CF1021F4" ma:contentTypeVersion="13" ma:contentTypeDescription="Crear nuevo documento." ma:contentTypeScope="" ma:versionID="0f28f41e1845c113706e342c28e3d2d6">
   <xsd:schema xmlns:xsd="http://www.w3.org/2001/XMLSchema" xmlns:xs="http://www.w3.org/2001/XMLSchema" xmlns:p="http://schemas.microsoft.com/office/2006/metadata/properties" xmlns:ns2="5eb19900-e524-44a7-a201-4128b189de66" xmlns:ns3="ac3346e8-ab56-4c26-82c1-a6dbe4d50797" targetNamespace="http://schemas.microsoft.com/office/2006/metadata/properties" ma:root="true" ma:fieldsID="ae302aa1a2391b0106f5450afc039c50" ns2:_="" ns3:_="">
     <xsd:import namespace="5eb19900-e524-44a7-a201-4128b189de66"/>
@@ -13073,15 +12218,11 @@
 </ct:contentTypeSchema>
 </file>
 
-<file path=customXml/itemProps1.xml><?xml version="1.0" encoding="utf-8"?>
-<ds:datastoreItem xmlns:ds="http://schemas.openxmlformats.org/officeDocument/2006/customXml" ds:itemID="{E7C9EEC2-CC57-4CC8-9639-F6DBAD4FE65A}">
-  <ds:schemaRefs>
-    <ds:schemaRef ds:uri="http://schemas.microsoft.com/sharepoint/v3/contenttype/forms"/>
-  </ds:schemaRefs>
-</ds:datastoreItem>
+<file path=customXml/item4.xml><?xml version="1.0" encoding="utf-8"?>
+<b:Sources xmlns:b="http://schemas.openxmlformats.org/officeDocument/2006/bibliography" xmlns="http://schemas.openxmlformats.org/officeDocument/2006/bibliography" SelectedStyle="\APASixthEditionOfficeOnline.xsl" StyleName="APA" Version="6"/>
 </file>
 
-<file path=customXml/itemProps2.xml><?xml version="1.0" encoding="utf-8"?>
+<file path=customXml/itemProps1.xml><?xml version="1.0" encoding="utf-8"?>
 <ds:datastoreItem xmlns:ds="http://schemas.openxmlformats.org/officeDocument/2006/customXml" ds:itemID="{ACE41FA6-99B4-4093-93B1-FE51D0DEC8E4}">
   <ds:schemaRefs>
     <ds:schemaRef ds:uri="http://schemas.microsoft.com/office/2006/metadata/properties"/>
@@ -13092,15 +12233,15 @@
 </ds:datastoreItem>
 </file>
 
-<file path=customXml/itemProps3.xml><?xml version="1.0" encoding="utf-8"?>
-<ds:datastoreItem xmlns:ds="http://schemas.openxmlformats.org/officeDocument/2006/customXml" ds:itemID="{220309CC-7FC7-4EC7-829B-F2B3170B9030}">
+<file path=customXml/itemProps2.xml><?xml version="1.0" encoding="utf-8"?>
+<ds:datastoreItem xmlns:ds="http://schemas.openxmlformats.org/officeDocument/2006/customXml" ds:itemID="{E7C9EEC2-CC57-4CC8-9639-F6DBAD4FE65A}">
   <ds:schemaRefs>
-    <ds:schemaRef ds:uri="http://schemas.openxmlformats.org/officeDocument/2006/bibliography"/>
+    <ds:schemaRef ds:uri="http://schemas.microsoft.com/sharepoint/v3/contenttype/forms"/>
   </ds:schemaRefs>
 </ds:datastoreItem>
 </file>
 
-<file path=customXml/itemProps4.xml><?xml version="1.0" encoding="utf-8"?>
+<file path=customXml/itemProps3.xml><?xml version="1.0" encoding="utf-8"?>
 <ds:datastoreItem xmlns:ds="http://schemas.openxmlformats.org/officeDocument/2006/customXml" ds:itemID="{C5DCF7A7-CEF9-4327-9CCD-BB028971F589}">
   <ds:schemaRefs>
     <ds:schemaRef ds:uri="http://schemas.microsoft.com/office/2006/metadata/contentType"/>
@@ -13117,4 +12258,12 @@
     <ds:schemaRef ds:uri="http://schemas.microsoft.com/internal/obd"/>
   </ds:schemaRefs>
 </ds:datastoreItem>
+</file>
+
+<file path=customXml/itemProps4.xml><?xml version="1.0" encoding="utf-8"?>
+<ds:datastoreItem xmlns:ds="http://schemas.openxmlformats.org/officeDocument/2006/customXml" ds:itemID="{220309CC-7FC7-4EC7-829B-F2B3170B9030}">
+  <ds:schemaRefs>
+    <ds:schemaRef ds:uri="http://schemas.openxmlformats.org/officeDocument/2006/bibliography"/>
+  </ds:schemaRefs>
+</ds:datastoreItem>
 </file>
</xml_diff>